<commit_message>
added EMA, added more stocks, modified performance indicator
</commit_message>
<xml_diff>
--- a/WeeklyPlans/Week of 9-27.docx
+++ b/WeeklyPlans/Week of 9-27.docx
@@ -17,7 +17,31 @@
         </w:numPr>
       </w:pPr>
       <w:r>
-        <w:t xml:space="preserve">SMA results – found that quantopian is good to use for hft algos </w:t>
+        <w:t xml:space="preserve">SMA results – found that </w:t>
+      </w:r>
+      <w:proofErr w:type="spellStart"/>
+      <w:r>
+        <w:t>quantopian</w:t>
+      </w:r>
+      <w:proofErr w:type="spellEnd"/>
+      <w:r>
+        <w:t xml:space="preserve"> is good to use for </w:t>
+      </w:r>
+      <w:proofErr w:type="spellStart"/>
+      <w:r>
+        <w:t>hft</w:t>
+      </w:r>
+      <w:proofErr w:type="spellEnd"/>
+      <w:r>
+        <w:t xml:space="preserve"> </w:t>
+      </w:r>
+      <w:proofErr w:type="spellStart"/>
+      <w:r>
+        <w:t>algos</w:t>
+      </w:r>
+      <w:proofErr w:type="spellEnd"/>
+      <w:r>
+        <w:t xml:space="preserve"> </w:t>
       </w:r>
     </w:p>
     <w:p>
@@ -41,12 +65,187 @@
         </w:numPr>
       </w:pPr>
       <w:r>
-        <w:t xml:space="preserve">Backtesting – currently set to </w:t>
+        <w:t>EMA results</w:t>
+      </w:r>
+    </w:p>
+    <w:p>
+      <w:pPr>
+        <w:pStyle w:val="ListParagraph"/>
+        <w:numPr>
+          <w:ilvl w:val="1"/>
+          <w:numId w:val="1"/>
+        </w:numPr>
+      </w:pPr>
+      <w:r>
+        <w:t xml:space="preserve">WEMA – FE James </w:t>
+      </w:r>
+    </w:p>
+    <w:p>
+      <w:pPr>
+        <w:pStyle w:val="ListParagraph"/>
+        <w:numPr>
+          <w:ilvl w:val="0"/>
+          <w:numId w:val="1"/>
+        </w:numPr>
+      </w:pPr>
+      <w:proofErr w:type="spellStart"/>
+      <w:r>
+        <w:t>Backtesting</w:t>
+      </w:r>
+      <w:proofErr w:type="spellEnd"/>
+      <w:r>
+        <w:t xml:space="preserve"> – currently set to compare against hold</w:t>
+      </w:r>
+    </w:p>
+    <w:p>
+      <w:pPr>
+        <w:pStyle w:val="ListParagraph"/>
+        <w:numPr>
+          <w:ilvl w:val="1"/>
+          <w:numId w:val="1"/>
+        </w:numPr>
+        <w:rPr>
+          <w:u w:val="single"/>
+        </w:rPr>
+      </w:pPr>
+      <w:r>
+        <w:t xml:space="preserve">Other quant sites do it against SPY – </w:t>
+      </w:r>
+      <w:r>
+        <w:rPr>
+          <w:u w:val="single"/>
+        </w:rPr>
+        <w:t>should implement as well</w:t>
+      </w:r>
+    </w:p>
+    <w:p>
+      <w:pPr>
+        <w:pStyle w:val="ListParagraph"/>
+        <w:numPr>
+          <w:ilvl w:val="1"/>
+          <w:numId w:val="1"/>
+        </w:numPr>
+      </w:pPr>
+      <w:r>
+        <w:t>SHARPE RATIO</w:t>
+      </w:r>
+    </w:p>
+    <w:p>
+      <w:pPr>
+        <w:pStyle w:val="ListParagraph"/>
+        <w:numPr>
+          <w:ilvl w:val="2"/>
+          <w:numId w:val="1"/>
+        </w:numPr>
+      </w:pPr>
+      <w:r>
+        <w:t xml:space="preserve">Currently calculating, </w:t>
+      </w:r>
+      <w:r>
+        <w:t>but also calculated differently</w:t>
+      </w:r>
+    </w:p>
+    <w:p>
+      <w:pPr>
+        <w:pStyle w:val="ListParagraph"/>
+        <w:numPr>
+          <w:ilvl w:val="2"/>
+          <w:numId w:val="1"/>
+        </w:numPr>
+      </w:pPr>
+      <w:r>
+        <w:t xml:space="preserve">Why does the window always make the ratio bigger! </w:t>
+      </w:r>
+    </w:p>
+    <w:p>
+      <w:pPr>
+        <w:pStyle w:val="ListParagraph"/>
+        <w:numPr>
+          <w:ilvl w:val="1"/>
+          <w:numId w:val="1"/>
+        </w:numPr>
+      </w:pPr>
+      <w:r>
+        <w:t xml:space="preserve">More robust results = more stocks fed in </w:t>
+      </w:r>
+      <w:r>
+        <w:t xml:space="preserve">– choose stocks that aren’t as profitable </w:t>
+      </w:r>
+    </w:p>
+    <w:p>
+      <w:pPr>
+        <w:pStyle w:val="ListParagraph"/>
+        <w:numPr>
+          <w:ilvl w:val="2"/>
+          <w:numId w:val="1"/>
+        </w:numPr>
+      </w:pPr>
+      <w:r>
+        <w:t xml:space="preserve">Generate performance graph as well </w:t>
+      </w:r>
+    </w:p>
+    <w:p>
+      <w:pPr>
+        <w:pStyle w:val="ListParagraph"/>
+        <w:numPr>
+          <w:ilvl w:val="1"/>
+          <w:numId w:val="1"/>
+        </w:numPr>
+      </w:pPr>
+      <w:r>
+        <w:t>Generate different windows!</w:t>
+      </w:r>
+    </w:p>
+    <w:p>
+      <w:pPr>
+        <w:pStyle w:val="ListParagraph"/>
+        <w:numPr>
+          <w:ilvl w:val="2"/>
+          <w:numId w:val="1"/>
+        </w:numPr>
+      </w:pPr>
+      <w:r>
+        <w:t>Look at different periods within stocks to see if there are certain periods</w:t>
+      </w:r>
+      <w:r>
+        <w:t xml:space="preserve"> where all certain stocks perform at a clip</w:t>
+      </w:r>
+    </w:p>
+    <w:p>
+      <w:pPr>
+        <w:pStyle w:val="ListParagraph"/>
+        <w:numPr>
+          <w:ilvl w:val="0"/>
+          <w:numId w:val="1"/>
+        </w:numPr>
+      </w:pPr>
+      <w:r>
+        <w:t>Bollinger Bands</w:t>
       </w:r>
       <w:bookmarkStart w:id="0" w:name="_GoBack"/>
       <w:bookmarkEnd w:id="0"/>
-      <w:r>
-        <w:t>compare against hold</w:t>
+    </w:p>
+    <w:p>
+      <w:pPr>
+        <w:pStyle w:val="ListParagraph"/>
+        <w:numPr>
+          <w:ilvl w:val="0"/>
+          <w:numId w:val="1"/>
+        </w:numPr>
+      </w:pPr>
+      <w:r>
+        <w:t xml:space="preserve">Talk to </w:t>
+      </w:r>
+      <w:proofErr w:type="spellStart"/>
+      <w:r>
+        <w:t>sparber</w:t>
+      </w:r>
+      <w:proofErr w:type="spellEnd"/>
+      <w:r>
+        <w:t xml:space="preserve"> – see if somebody in econ department has it </w:t>
+      </w:r>
+      <w:r>
+        <w:t>GRANULAR DATA</w:t>
       </w:r>
     </w:p>
     <w:p>
@@ -58,8 +257,21 @@
         </w:numPr>
       </w:pPr>
       <w:r>
-        <w:t>Other quant sites do it against SPY – should implement as well</w:t>
-      </w:r>
+        <w:t xml:space="preserve">Talk to Aaron, maybe see if about funding </w:t>
+      </w:r>
+    </w:p>
+    <w:p>
+      <w:pPr>
+        <w:ind w:left="1080"/>
+      </w:pPr>
+      <w:r>
+        <w:t xml:space="preserve"> </w:t>
+      </w:r>
+    </w:p>
+    <w:p>
+      <w:pPr>
+        <w:ind w:left="360"/>
+      </w:pPr>
     </w:p>
     <w:sectPr>
       <w:pgSz w:w="12240" w:h="15840"/>
@@ -98,7 +310,7 @@
         <w:ind w:left="1440" w:hanging="360"/>
       </w:pPr>
     </w:lvl>
-    <w:lvl w:ilvl="2" w:tplc="0409001B" w:tentative="1">
+    <w:lvl w:ilvl="2" w:tplc="0409001B">
       <w:start w:val="1"/>
       <w:numFmt w:val="lowerRoman"/>
       <w:lvlText w:val="%3."/>

</xml_diff>